<commit_message>
Añadidos diagramas e historia de usuario.
</commit_message>
<xml_diff>
--- a/Docs/Test Plans/US242322-ListarParadasDeUnaLinea-Plan de Pruebas.docx
+++ b/Docs/Test Plans/US242322-ListarParadasDeUnaLinea-Plan de Pruebas.docx
@@ -21,8 +21,6 @@
         </w:rPr>
         <w:t>Plan de pruebas</w:t>
       </w:r>
-      <w:bookmarkStart w:id="0" w:name="_GoBack"/>
-      <w:bookmarkEnd w:id="0"/>
     </w:p>
     <w:p>
       <w:pPr>
@@ -135,21 +133,268 @@
     </w:p>
     <w:p>
       <w:pPr>
+        <w:rPr>
+          <w:sz w:val="24"/>
+          <w:szCs w:val="24"/>
+          <w:u w:val="single"/>
+        </w:rPr>
+      </w:pPr>
+      <w:r>
+        <w:rPr>
+          <w:sz w:val="24"/>
+          <w:szCs w:val="24"/>
+          <w:u w:val="single"/>
+        </w:rPr>
+        <w:t>Diagrama de componentes orientativo</w:t>
+      </w:r>
+    </w:p>
+    <w:p>
+      <w:pPr>
+        <w:pBdr>
+          <w:bottom w:val="single" w:sz="6" w:space="1" w:color="auto"/>
+        </w:pBdr>
+        <w:rPr>
+          <w:sz w:val="24"/>
+          <w:szCs w:val="24"/>
+          <w:u w:val="single"/>
+        </w:rPr>
+      </w:pPr>
+      <w:r>
+        <w:rPr>
+          <w:rFonts w:cstheme="minorHAnsi"/>
+          <w:sz w:val="24"/>
+          <w:szCs w:val="24"/>
+        </w:rPr>
+        <w:drawing>
+          <wp:inline distT="0" distB="0" distL="0" distR="0" wp14:anchorId="7236DF0F" wp14:editId="3E184726">
+            <wp:extent cx="5400040" cy="3787775"/>
+            <wp:effectExtent l="0" t="0" r="0" b="3175"/>
+            <wp:docPr id="2" name="Imagen 2"/>
+            <wp:cNvGraphicFramePr>
+              <a:graphicFrameLocks xmlns:a="http://schemas.openxmlformats.org/drawingml/2006/main" noChangeAspect="1"/>
+            </wp:cNvGraphicFramePr>
+            <a:graphic xmlns:a="http://schemas.openxmlformats.org/drawingml/2006/main">
+              <a:graphicData uri="http://schemas.openxmlformats.org/drawingml/2006/picture">
+                <pic:pic xmlns:pic="http://schemas.openxmlformats.org/drawingml/2006/picture">
+                  <pic:nvPicPr>
+                    <pic:cNvPr id="1" name=""/>
+                    <pic:cNvPicPr/>
+                  </pic:nvPicPr>
+                  <pic:blipFill>
+                    <a:blip r:embed="rId5"/>
+                    <a:stretch>
+                      <a:fillRect/>
+                    </a:stretch>
+                  </pic:blipFill>
+                  <pic:spPr>
+                    <a:xfrm>
+                      <a:off x="0" y="0"/>
+                      <a:ext cx="5400040" cy="3787775"/>
+                    </a:xfrm>
+                    <a:prstGeom prst="rect">
+                      <a:avLst/>
+                    </a:prstGeom>
+                  </pic:spPr>
+                </pic:pic>
+              </a:graphicData>
+            </a:graphic>
+          </wp:inline>
+        </w:drawing>
+      </w:r>
+    </w:p>
+    <w:p>
+      <w:pPr>
+        <w:rPr>
+          <w:sz w:val="24"/>
+          <w:szCs w:val="24"/>
+          <w:u w:val="single"/>
+        </w:rPr>
+      </w:pPr>
+    </w:p>
+    <w:p>
+      <w:pPr>
+        <w:rPr>
+          <w:sz w:val="24"/>
+          <w:szCs w:val="24"/>
+          <w:u w:val="single"/>
+        </w:rPr>
+      </w:pPr>
+    </w:p>
+    <w:p>
+      <w:pPr>
+        <w:rPr>
+          <w:sz w:val="24"/>
+          <w:szCs w:val="24"/>
+          <w:u w:val="single"/>
+        </w:rPr>
+      </w:pPr>
+    </w:p>
+    <w:p>
+      <w:pPr>
+        <w:rPr>
+          <w:sz w:val="24"/>
+          <w:szCs w:val="24"/>
+          <w:u w:val="single"/>
+        </w:rPr>
+      </w:pPr>
+    </w:p>
+    <w:p>
+      <w:pPr>
+        <w:rPr>
+          <w:sz w:val="24"/>
+          <w:szCs w:val="24"/>
+          <w:u w:val="single"/>
+        </w:rPr>
+      </w:pPr>
+    </w:p>
+    <w:p>
+      <w:pPr>
+        <w:rPr>
+          <w:sz w:val="24"/>
+          <w:szCs w:val="24"/>
+          <w:u w:val="single"/>
+        </w:rPr>
+      </w:pPr>
+    </w:p>
+    <w:p>
+      <w:pPr>
+        <w:rPr>
+          <w:sz w:val="24"/>
+          <w:szCs w:val="24"/>
+          <w:u w:val="single"/>
+        </w:rPr>
+      </w:pPr>
+    </w:p>
+    <w:p>
+      <w:pPr>
+        <w:rPr>
+          <w:sz w:val="24"/>
+          <w:szCs w:val="24"/>
+          <w:u w:val="single"/>
+        </w:rPr>
+      </w:pPr>
+    </w:p>
+    <w:p>
+      <w:pPr>
+        <w:rPr>
+          <w:sz w:val="24"/>
+          <w:szCs w:val="24"/>
+          <w:u w:val="single"/>
+        </w:rPr>
+      </w:pPr>
+    </w:p>
+    <w:p>
+      <w:pPr>
         <w:jc w:val="both"/>
         <w:rPr>
           <w:rFonts w:cstheme="minorHAnsi"/>
           <w:sz w:val="24"/>
           <w:szCs w:val="24"/>
+        </w:rPr>
+      </w:pPr>
+      <w:r>
+        <w:rPr>
+          <w:sz w:val="24"/>
+          <w:szCs w:val="24"/>
           <w:u w:val="single"/>
         </w:rPr>
-      </w:pPr>
-      <w:r>
+        <w:t>Diagrama de clases orientativo</w:t>
+      </w:r>
+    </w:p>
+    <w:p>
+      <w:pPr>
+        <w:pBdr>
+          <w:bottom w:val="single" w:sz="6" w:space="1" w:color="auto"/>
+        </w:pBdr>
+        <w:jc w:val="both"/>
+        <w:rPr>
+          <w:rFonts w:cstheme="minorHAnsi"/>
+          <w:sz w:val="24"/>
+          <w:szCs w:val="24"/>
+        </w:rPr>
+      </w:pPr>
+      <w:r>
+        <w:rPr>
+          <w:rFonts w:cstheme="minorHAnsi"/>
+          <w:sz w:val="24"/>
+          <w:szCs w:val="24"/>
+        </w:rPr>
+        <w:drawing>
+          <wp:inline distT="0" distB="0" distL="0" distR="0" wp14:anchorId="19EDA4C4" wp14:editId="58FABD5C">
+            <wp:extent cx="5400040" cy="4762500"/>
+            <wp:effectExtent l="0" t="0" r="0" b="0"/>
+            <wp:docPr id="1" name="Imagen 1"/>
+            <wp:cNvGraphicFramePr>
+              <a:graphicFrameLocks xmlns:a="http://schemas.openxmlformats.org/drawingml/2006/main" noChangeAspect="1"/>
+            </wp:cNvGraphicFramePr>
+            <a:graphic xmlns:a="http://schemas.openxmlformats.org/drawingml/2006/main">
+              <a:graphicData uri="http://schemas.openxmlformats.org/drawingml/2006/picture">
+                <pic:pic xmlns:pic="http://schemas.openxmlformats.org/drawingml/2006/picture">
+                  <pic:nvPicPr>
+                    <pic:cNvPr id="1" name=""/>
+                    <pic:cNvPicPr/>
+                  </pic:nvPicPr>
+                  <pic:blipFill>
+                    <a:blip r:embed="rId6"/>
+                    <a:stretch>
+                      <a:fillRect/>
+                    </a:stretch>
+                  </pic:blipFill>
+                  <pic:spPr>
+                    <a:xfrm>
+                      <a:off x="0" y="0"/>
+                      <a:ext cx="5400040" cy="4762500"/>
+                    </a:xfrm>
+                    <a:prstGeom prst="rect">
+                      <a:avLst/>
+                    </a:prstGeom>
+                  </pic:spPr>
+                </pic:pic>
+              </a:graphicData>
+            </a:graphic>
+          </wp:inline>
+        </w:drawing>
+      </w:r>
+    </w:p>
+    <w:p>
+      <w:pPr>
+        <w:jc w:val="both"/>
+        <w:rPr>
+          <w:rFonts w:cstheme="minorHAnsi"/>
+          <w:sz w:val="24"/>
+          <w:szCs w:val="24"/>
+        </w:rPr>
+      </w:pPr>
+    </w:p>
+    <w:p>
+      <w:pPr>
+        <w:jc w:val="both"/>
+        <w:rPr>
+          <w:rFonts w:cstheme="minorHAnsi"/>
+          <w:sz w:val="24"/>
+          <w:szCs w:val="24"/>
+        </w:rPr>
+      </w:pPr>
+      <w:bookmarkStart w:id="0" w:name="_GoBack"/>
+      <w:bookmarkEnd w:id="0"/>
+    </w:p>
+    <w:p>
+      <w:pPr>
+        <w:jc w:val="both"/>
         <w:rPr>
           <w:rFonts w:cstheme="minorHAnsi"/>
           <w:sz w:val="24"/>
           <w:szCs w:val="24"/>
           <w:u w:val="single"/>
         </w:rPr>
+      </w:pPr>
+      <w:r>
+        <w:rPr>
+          <w:rFonts w:cstheme="minorHAnsi"/>
+          <w:sz w:val="24"/>
+          <w:szCs w:val="24"/>
+          <w:u w:val="single"/>
+        </w:rPr>
         <w:t>Pruebas de aceptación</w:t>
       </w:r>
     </w:p>
@@ -416,6 +661,7 @@
           <w:szCs w:val="24"/>
           <w:u w:val="single"/>
         </w:rPr>
+        <w:lastRenderedPageBreak/>
         <w:t>Pruebas de sistema</w:t>
       </w:r>
     </w:p>
@@ -600,7 +846,6 @@
           <w:shd w:val="clear" w:color="auto" w:fill="FFE4FF"/>
           <w:lang w:eastAsia="es-ES"/>
         </w:rPr>
-        <w:lastRenderedPageBreak/>
         <w:t>p1</w:t>
       </w:r>
       <w:r>
@@ -2172,6 +2417,7 @@
           <w:shd w:val="clear" w:color="auto" w:fill="FFFFFF"/>
           <w:lang w:val="es-ES_tradnl"/>
         </w:rPr>
+        <w:lastRenderedPageBreak/>
         <w:t>Para las pruebas de integración se realizar</w:t>
       </w:r>
       <w:r>
@@ -2333,16 +2579,7 @@
           <w:szCs w:val="24"/>
           <w:shd w:val="clear" w:color="auto" w:fill="FFFFFF"/>
         </w:rPr>
-        <w:t>Además, se comprobará el funcionamiento de lógica encargada de actualizar la base de datos</w:t>
-      </w:r>
-      <w:r>
-        <w:rPr>
-          <w:rFonts w:cstheme="minorHAnsi"/>
-          <w:sz w:val="24"/>
-          <w:szCs w:val="24"/>
-          <w:shd w:val="clear" w:color="auto" w:fill="FFFFFF"/>
-        </w:rPr>
-        <w:t xml:space="preserve"> (</w:t>
+        <w:t>Además, se comprobará el funcionamiento de lógica encargada de actualizar la base de datos (</w:t>
       </w:r>
       <w:proofErr w:type="spellStart"/>
       <w:r>
@@ -2362,16 +2599,7 @@
           <w:szCs w:val="24"/>
           <w:shd w:val="clear" w:color="auto" w:fill="FFFFFF"/>
         </w:rPr>
-        <w:t>)</w:t>
-      </w:r>
-      <w:r>
-        <w:rPr>
-          <w:rFonts w:cstheme="minorHAnsi"/>
-          <w:sz w:val="24"/>
-          <w:szCs w:val="24"/>
-          <w:shd w:val="clear" w:color="auto" w:fill="FFFFFF"/>
-        </w:rPr>
-        <w:t>, con y sin conexión a Internet.</w:t>
+        <w:t>), con y sin conexión a Internet.</w:t>
       </w:r>
     </w:p>
     <w:p>

</xml_diff>